<commit_message>
doc(workflow): more descriptions of the steps and concepts
</commit_message>
<xml_diff>
--- a/Doc/Работа с веткой custom и синхронизация с SVN.docx
+++ b/Doc/Работа с веткой custom и синхронизация с SVN.docx
@@ -2,6 +2,290 @@
 <file path=word/document.xml><?xml version="1.0" encoding="utf-8"?>
 <w:document xmlns:ve="http://schemas.openxmlformats.org/markup-compatibility/2006" xmlns:o="urn:schemas-microsoft-com:office:office" xmlns:r="http://schemas.openxmlformats.org/officeDocument/2006/relationships" xmlns:m="http://schemas.openxmlformats.org/officeDocument/2006/math" xmlns:v="urn:schemas-microsoft-com:vml" xmlns:wp="http://schemas.openxmlformats.org/drawingml/2006/wordprocessingDrawing" xmlns:w10="urn:schemas-microsoft-com:office:word" xmlns:w="http://schemas.openxmlformats.org/wordprocessingml/2006/main" xmlns:wne="http://schemas.microsoft.com/office/word/2006/wordml">
   <w:body>
+    <w:p>
+      <w:pPr>
+        <w:ind w:left="0" w:firstLine="0"/>
+        <w:rPr>
+          <w:b/>
+        </w:rPr>
+      </w:pPr>
+      <w:r>
+        <w:rPr>
+          <w:b/>
+          <w:lang w:val="ru-RU"/>
+        </w:rPr>
+        <w:t>Основные понятия</w:t>
+      </w:r>
+      <w:r>
+        <w:rPr>
+          <w:b/>
+        </w:rPr>
+        <w:t xml:space="preserve">: </w:t>
+      </w:r>
+    </w:p>
+    <w:p>
+      <w:pPr>
+        <w:ind w:left="0" w:firstLine="0"/>
+      </w:pPr>
+    </w:p>
+    <w:p>
+      <w:pPr>
+        <w:ind w:left="0" w:firstLine="0"/>
+        <w:rPr>
+          <w:lang w:val="ru-RU"/>
+        </w:rPr>
+      </w:pPr>
+      <w:proofErr w:type="gramStart"/>
+      <w:r>
+        <w:rPr>
+          <w:b/>
+        </w:rPr>
+        <w:t>custom</w:t>
+      </w:r>
+      <w:r>
+        <w:rPr>
+          <w:b/>
+          <w:lang w:val="ru-RU"/>
+        </w:rPr>
+        <w:t>-ветка</w:t>
+      </w:r>
+      <w:proofErr w:type="gramEnd"/>
+      <w:r>
+        <w:rPr>
+          <w:b/>
+          <w:lang w:val="ru-RU"/>
+        </w:rPr>
+        <w:t xml:space="preserve"> – </w:t>
+      </w:r>
+      <w:r>
+        <w:rPr>
+          <w:lang w:val="ru-RU"/>
+        </w:rPr>
+        <w:t>локальная</w:t>
+      </w:r>
+      <w:r>
+        <w:rPr>
+          <w:b/>
+          <w:lang w:val="ru-RU"/>
+        </w:rPr>
+        <w:t xml:space="preserve"> </w:t>
+      </w:r>
+      <w:r>
+        <w:rPr>
+          <w:lang w:val="ru-RU"/>
+        </w:rPr>
+        <w:t xml:space="preserve">ветка в </w:t>
+      </w:r>
+      <w:proofErr w:type="spellStart"/>
+      <w:r>
+        <w:t>git</w:t>
+      </w:r>
+      <w:proofErr w:type="spellEnd"/>
+      <w:r>
+        <w:rPr>
+          <w:lang w:val="ru-RU"/>
+        </w:rPr>
+        <w:t xml:space="preserve">, соответствующая модулю в </w:t>
+      </w:r>
+      <w:r>
+        <w:t>SVN</w:t>
+      </w:r>
+      <w:r>
+        <w:rPr>
+          <w:lang w:val="ru-RU"/>
+        </w:rPr>
+        <w:t xml:space="preserve">. Эта ветка из </w:t>
+      </w:r>
+      <w:proofErr w:type="spellStart"/>
+      <w:r>
+        <w:t>git</w:t>
+      </w:r>
+      <w:proofErr w:type="spellEnd"/>
+      <w:r>
+        <w:rPr>
+          <w:lang w:val="ru-RU"/>
+        </w:rPr>
+        <w:t xml:space="preserve"> </w:t>
+      </w:r>
+      <w:r>
+        <w:rPr>
+          <w:lang w:val="ru-RU"/>
+        </w:rPr>
+        <w:t xml:space="preserve">синхронизируется только с помощью </w:t>
+      </w:r>
+      <w:r>
+        <w:t>SVN</w:t>
+      </w:r>
+      <w:r>
+        <w:rPr>
+          <w:lang w:val="ru-RU"/>
+        </w:rPr>
+        <w:t>.</w:t>
+      </w:r>
+      <w:r>
+        <w:rPr>
+          <w:lang w:val="ru-RU"/>
+        </w:rPr>
+        <w:t xml:space="preserve"> Информацию из неё не поступает в общий репозиторий </w:t>
+      </w:r>
+      <w:proofErr w:type="spellStart"/>
+      <w:r>
+        <w:t>git</w:t>
+      </w:r>
+      <w:proofErr w:type="spellEnd"/>
+      <w:r>
+        <w:rPr>
+          <w:lang w:val="ru-RU"/>
+        </w:rPr>
+        <w:t>.</w:t>
+      </w:r>
+    </w:p>
+    <w:p>
+      <w:pPr>
+        <w:ind w:left="0" w:firstLine="0"/>
+        <w:rPr>
+          <w:lang w:val="ru-RU"/>
+        </w:rPr>
+      </w:pPr>
+      <w:r>
+        <w:rPr>
+          <w:b/>
+          <w:lang w:val="ru-RU"/>
+        </w:rPr>
+        <w:t>сustom-версия</w:t>
+      </w:r>
+      <w:r>
+        <w:rPr>
+          <w:lang w:val="ru-RU"/>
+        </w:rPr>
+        <w:t xml:space="preserve"> – файлы модуля, соответствующие </w:t>
+      </w:r>
+      <w:r>
+        <w:t>SVN</w:t>
+      </w:r>
+      <w:r>
+        <w:rPr>
+          <w:lang w:val="ru-RU"/>
+        </w:rPr>
+        <w:t xml:space="preserve"> ( </w:t>
+      </w:r>
+      <w:r>
+        <w:t>custom</w:t>
+      </w:r>
+      <w:r>
+        <w:rPr>
+          <w:lang w:val="ru-RU"/>
+        </w:rPr>
+        <w:t>-</w:t>
+      </w:r>
+      <w:r>
+        <w:rPr>
+          <w:lang w:val="ru-RU"/>
+        </w:rPr>
+        <w:t>ветке).</w:t>
+      </w:r>
+    </w:p>
+    <w:p>
+      <w:pPr>
+        <w:ind w:left="0" w:firstLine="0"/>
+        <w:rPr>
+          <w:lang w:val="ru-RU"/>
+        </w:rPr>
+      </w:pPr>
+      <w:proofErr w:type="gramStart"/>
+      <w:r>
+        <w:rPr>
+          <w:b/>
+        </w:rPr>
+        <w:t>master</w:t>
+      </w:r>
+      <w:r>
+        <w:rPr>
+          <w:b/>
+          <w:lang w:val="ru-RU"/>
+        </w:rPr>
+        <w:t>-ветка</w:t>
+      </w:r>
+      <w:proofErr w:type="gramEnd"/>
+      <w:r>
+        <w:rPr>
+          <w:b/>
+          <w:lang w:val="ru-RU"/>
+        </w:rPr>
+        <w:t xml:space="preserve"> </w:t>
+      </w:r>
+      <w:r>
+        <w:rPr>
+          <w:lang w:val="ru-RU"/>
+        </w:rPr>
+        <w:t xml:space="preserve">– </w:t>
+      </w:r>
+      <w:r>
+        <w:rPr>
+          <w:lang w:val="ru-RU"/>
+        </w:rPr>
+        <w:t xml:space="preserve">основная </w:t>
+      </w:r>
+      <w:r>
+        <w:t>open</w:t>
+      </w:r>
+      <w:r>
+        <w:rPr>
+          <w:lang w:val="ru-RU"/>
+        </w:rPr>
+        <w:t>-</w:t>
+      </w:r>
+      <w:r>
+        <w:t>source</w:t>
+      </w:r>
+      <w:r>
+        <w:rPr>
+          <w:lang w:val="ru-RU"/>
+        </w:rPr>
+        <w:t xml:space="preserve"> </w:t>
+      </w:r>
+      <w:r>
+        <w:rPr>
+          <w:lang w:val="ru-RU"/>
+        </w:rPr>
+        <w:t>ветка разработки модуля</w:t>
+      </w:r>
+      <w:r>
+        <w:rPr>
+          <w:lang w:val="ru-RU"/>
+        </w:rPr>
+        <w:t xml:space="preserve">. </w:t>
+      </w:r>
+      <w:r>
+        <w:rPr>
+          <w:lang w:val="ru-RU"/>
+        </w:rPr>
+        <w:t xml:space="preserve">Может отличаться от </w:t>
+      </w:r>
+      <w:r>
+        <w:t>custom</w:t>
+      </w:r>
+      <w:r>
+        <w:rPr>
+          <w:lang w:val="ru-RU"/>
+        </w:rPr>
+        <w:t>-</w:t>
+      </w:r>
+      <w:r>
+        <w:rPr>
+          <w:lang w:val="ru-RU"/>
+        </w:rPr>
+        <w:t>ветки.</w:t>
+      </w:r>
+    </w:p>
+    <w:p>
+      <w:pPr>
+        <w:ind w:left="0" w:firstLine="0"/>
+        <w:rPr>
+          <w:lang w:val="ru-RU"/>
+        </w:rPr>
+      </w:pPr>
+    </w:p>
     <w:p>
       <w:pPr>
         <w:ind w:left="0" w:firstLine="0"/>
@@ -386,6 +670,7 @@
         <w:rPr>
           <w:noProof/>
         </w:rPr>
+        <w:lastRenderedPageBreak/>
         <w:drawing>
           <wp:inline distT="0" distB="0" distL="0" distR="0">
             <wp:extent cx="3521301" cy="2933395"/>
@@ -487,6 +772,7 @@
         <w:rPr>
           <w:noProof/>
         </w:rPr>
+        <w:lastRenderedPageBreak/>
         <w:drawing>
           <wp:inline distT="0" distB="0" distL="0" distR="0">
             <wp:extent cx="4187190" cy="5134985"/>
@@ -1067,6 +1353,7 @@
         <w:rPr>
           <w:lang w:val="ru-RU"/>
         </w:rPr>
+        <w:lastRenderedPageBreak/>
         <w:t>Переключаемся</w:t>
       </w:r>
       <w:r>
@@ -1329,6 +1616,52 @@
             </a:graphic>
           </wp:inline>
         </w:drawing>
+      </w:r>
+    </w:p>
+    <w:p>
+      <w:pPr>
+        <w:ind w:left="0" w:firstLine="0"/>
+        <w:rPr>
+          <w:lang w:val="ru-RU"/>
+        </w:rPr>
+      </w:pPr>
+    </w:p>
+    <w:p>
+      <w:pPr>
+        <w:ind w:left="0" w:firstLine="0"/>
+        <w:rPr>
+          <w:lang w:val="ru-RU"/>
+        </w:rPr>
+      </w:pPr>
+      <w:r>
+        <w:rPr>
+          <w:lang w:val="ru-RU"/>
+        </w:rPr>
+        <w:t xml:space="preserve">Получаем текущие файлы модуля из </w:t>
+      </w:r>
+      <w:r>
+        <w:t>Trunk</w:t>
+      </w:r>
+      <w:r>
+        <w:rPr>
+          <w:lang w:val="ru-RU"/>
+        </w:rPr>
+        <w:t xml:space="preserve"> </w:t>
+      </w:r>
+      <w:r>
+        <w:rPr>
+          <w:lang w:val="ru-RU"/>
+        </w:rPr>
+        <w:t xml:space="preserve">в </w:t>
+      </w:r>
+      <w:r>
+        <w:t>SVN</w:t>
+      </w:r>
+      <w:r>
+        <w:rPr>
+          <w:lang w:val="ru-RU"/>
+        </w:rPr>
+        <w:t>.</w:t>
       </w:r>
     </w:p>
     <w:p>
@@ -1426,6 +1759,31 @@
     <w:p>
       <w:pPr>
         <w:ind w:left="0" w:firstLine="0"/>
+        <w:rPr>
+          <w:lang w:val="ru-RU"/>
+        </w:rPr>
+      </w:pPr>
+      <w:r>
+        <w:rPr>
+          <w:lang w:val="ru-RU"/>
+        </w:rPr>
+        <w:t xml:space="preserve">И комитим изменения в </w:t>
+      </w:r>
+      <w:proofErr w:type="spellStart"/>
+      <w:r>
+        <w:t>git</w:t>
+      </w:r>
+      <w:proofErr w:type="spellEnd"/>
+      <w:r>
+        <w:rPr>
+          <w:lang w:val="ru-RU"/>
+        </w:rPr>
+        <w:t>.</w:t>
+      </w:r>
+    </w:p>
+    <w:p>
+      <w:pPr>
+        <w:ind w:left="0" w:firstLine="0"/>
       </w:pPr>
       <w:proofErr w:type="spellStart"/>
       <w:proofErr w:type="gramStart"/>
@@ -1524,6 +1882,7 @@
         <w:rPr>
           <w:noProof/>
         </w:rPr>
+        <w:lastRenderedPageBreak/>
         <w:drawing>
           <wp:inline distT="0" distB="0" distL="0" distR="0">
             <wp:extent cx="4245712" cy="3813593"/>
@@ -1574,16 +1933,35 @@
     <w:p>
       <w:pPr>
         <w:ind w:left="0" w:firstLine="0"/>
-        <w:rPr>
-          <w:lang w:val="ru-RU"/>
-        </w:rPr>
-      </w:pPr>
-      <w:r>
-        <w:rPr>
-          <w:lang w:val="ru-RU"/>
-        </w:rPr>
-        <w:lastRenderedPageBreak/>
+      </w:pPr>
+      <w:r>
+        <w:rPr>
+          <w:lang w:val="ru-RU"/>
+        </w:rPr>
         <w:t>3б. Если это делается повторно</w:t>
+      </w:r>
+    </w:p>
+    <w:p>
+      <w:pPr>
+        <w:ind w:left="0" w:firstLine="0"/>
+        <w:rPr>
+          <w:lang w:val="ru-RU"/>
+        </w:rPr>
+      </w:pPr>
+      <w:r>
+        <w:rPr>
+          <w:lang w:val="ru-RU"/>
+        </w:rPr>
+        <w:t xml:space="preserve">Обновляем файлы модуля из </w:t>
+      </w:r>
+      <w:r>
+        <w:t>SVN</w:t>
+      </w:r>
+      <w:r>
+        <w:rPr>
+          <w:lang w:val="ru-RU"/>
+        </w:rPr>
+        <w:t>.</w:t>
       </w:r>
     </w:p>
     <w:p>
@@ -1844,6 +2222,7 @@
         <w:rPr>
           <w:lang w:val="ru-RU"/>
         </w:rPr>
+        <w:lastRenderedPageBreak/>
         <w:t xml:space="preserve">( вместо </w:t>
       </w:r>
       <w:r>
@@ -1957,7 +2336,6 @@
         <w:rPr>
           <w:lang w:val="ru-RU"/>
         </w:rPr>
-        <w:lastRenderedPageBreak/>
         <w:t xml:space="preserve">1) Обеспечиваем базирование </w:t>
       </w:r>
       <w:r>
@@ -2153,6 +2531,7 @@
         <w:rPr>
           <w:noProof/>
         </w:rPr>
+        <w:lastRenderedPageBreak/>
         <w:drawing>
           <wp:inline distT="0" distB="0" distL="0" distR="0">
             <wp:extent cx="4823613" cy="3179348"/>
@@ -2372,7 +2751,6 @@
         <w:rPr>
           <w:noProof/>
         </w:rPr>
-        <w:lastRenderedPageBreak/>
         <w:drawing>
           <wp:inline distT="0" distB="0" distL="0" distR="0">
             <wp:extent cx="3762375" cy="3132586"/>
@@ -2490,11 +2868,15 @@
     <w:p>
       <w:pPr>
         <w:ind w:left="0" w:firstLine="0"/>
-      </w:pPr>
-      <w:r>
-        <w:rPr>
-          <w:lang w:val="ru-RU"/>
-        </w:rPr>
+        <w:rPr>
+          <w:lang w:val="ru-RU"/>
+        </w:rPr>
+      </w:pPr>
+      <w:r>
+        <w:rPr>
+          <w:lang w:val="ru-RU"/>
+        </w:rPr>
+        <w:lastRenderedPageBreak/>
         <w:t>П</w:t>
       </w:r>
       <w:r>
@@ -2897,6 +3279,7 @@
         <w:rPr>
           <w:lang w:val="ru-RU"/>
         </w:rPr>
+        <w:lastRenderedPageBreak/>
         <w:t>git branch -f custom</w:t>
       </w:r>
     </w:p>
@@ -3089,7 +3472,6 @@
         <w:rPr>
           <w:lang w:val="ru-RU"/>
         </w:rPr>
-        <w:lastRenderedPageBreak/>
         <w:t xml:space="preserve">( в скобках можно указывать какое-то условное имя доработки, которое будет соответстовать имени доработки в комментариях </w:t>
       </w:r>
       <w:proofErr w:type="spellStart"/>
@@ -3175,6 +3557,7 @@
         <w:rPr>
           <w:noProof/>
         </w:rPr>
+        <w:lastRenderedPageBreak/>
         <w:drawing>
           <wp:anchor distT="0" distB="0" distL="114300" distR="114300" simplePos="0" relativeHeight="251661312" behindDoc="0" locked="0" layoutInCell="1" allowOverlap="1">
             <wp:simplePos x="0" y="0"/>
@@ -3340,7 +3723,6 @@
       <w:proofErr w:type="spellStart"/>
       <w:proofErr w:type="gramStart"/>
       <w:r>
-        <w:lastRenderedPageBreak/>
         <w:t>git</w:t>
       </w:r>
       <w:proofErr w:type="spellEnd"/>
@@ -3427,6 +3809,7 @@
         <w:rPr>
           <w:noProof/>
         </w:rPr>
+        <w:lastRenderedPageBreak/>
         <w:drawing>
           <wp:inline distT="0" distB="0" distL="0" distR="0">
             <wp:extent cx="6115050" cy="4029075"/>
@@ -3532,7 +3915,6 @@
         <w:rPr>
           <w:noProof/>
         </w:rPr>
-        <w:lastRenderedPageBreak/>
         <w:drawing>
           <wp:inline distT="0" distB="0" distL="0" distR="0">
             <wp:extent cx="3067050" cy="3215936"/>
@@ -3613,6 +3995,7 @@
         <w:rPr>
           <w:noProof/>
         </w:rPr>
+        <w:lastRenderedPageBreak/>
         <w:drawing>
           <wp:inline distT="0" distB="0" distL="0" distR="0">
             <wp:extent cx="4334590" cy="4343400"/>
@@ -3687,132 +4070,132 @@
         <w:rPr>
           <w:lang w:val="ru-RU"/>
         </w:rPr>
+        <w:t>7. Удаляем рабочие ветки ( если они не нужны)</w:t>
+      </w:r>
+    </w:p>
+    <w:p>
+      <w:pPr>
+        <w:ind w:left="0" w:firstLine="0"/>
+      </w:pPr>
+      <w:proofErr w:type="spellStart"/>
+      <w:proofErr w:type="gramStart"/>
+      <w:r>
+        <w:t>git</w:t>
+      </w:r>
+      <w:proofErr w:type="spellEnd"/>
+      <w:proofErr w:type="gramEnd"/>
+      <w:r>
+        <w:t xml:space="preserve"> branch -d feat1</w:t>
+      </w:r>
+    </w:p>
+    <w:p>
+      <w:pPr>
+        <w:ind w:left="0" w:firstLine="0"/>
+      </w:pPr>
+      <w:proofErr w:type="spellStart"/>
+      <w:proofErr w:type="gramStart"/>
+      <w:r>
+        <w:t>git</w:t>
+      </w:r>
+      <w:proofErr w:type="spellEnd"/>
+      <w:proofErr w:type="gramEnd"/>
+      <w:r>
+        <w:t xml:space="preserve"> </w:t>
+      </w:r>
+      <w:r>
+        <w:t>branch</w:t>
+      </w:r>
+      <w:r>
+        <w:t xml:space="preserve"> -</w:t>
+      </w:r>
+      <w:r>
+        <w:t>D</w:t>
+      </w:r>
+      <w:r>
+        <w:t xml:space="preserve"> </w:t>
+      </w:r>
+      <w:r>
+        <w:t>feat</w:t>
+      </w:r>
+      <w:r>
+        <w:t>1-</w:t>
+      </w:r>
+      <w:r>
+        <w:t>custom</w:t>
+      </w:r>
+    </w:p>
+    <w:p>
+      <w:pPr>
+        <w:ind w:left="0" w:firstLine="0"/>
+        <w:rPr>
+          <w:lang w:val="ru-RU"/>
+        </w:rPr>
+      </w:pPr>
+      <w:r>
+        <w:rPr>
+          <w:lang w:val="ru-RU"/>
+        </w:rPr>
+        <w:t>( -D для безусловного удаления)</w:t>
+      </w:r>
+    </w:p>
+    <w:p>
+      <w:pPr>
+        <w:ind w:left="0" w:firstLine="0"/>
+        <w:rPr>
+          <w:lang w:val="ru-RU"/>
+        </w:rPr>
+      </w:pPr>
+      <w:r>
+        <w:rPr>
+          <w:lang w:val="ru-RU"/>
+        </w:rPr>
+        <w:t xml:space="preserve">В </w:t>
+      </w:r>
+      <w:proofErr w:type="spellStart"/>
+      <w:r>
+        <w:t>TortoiseGit</w:t>
+      </w:r>
+      <w:proofErr w:type="spellEnd"/>
+      <w:r>
+        <w:rPr>
+          <w:lang w:val="ru-RU"/>
+        </w:rPr>
+        <w:t xml:space="preserve"> </w:t>
+      </w:r>
+      <w:r>
+        <w:rPr>
+          <w:lang w:val="ru-RU"/>
+        </w:rPr>
+        <w:t xml:space="preserve">это можно сделать из списка ссылок ( </w:t>
+      </w:r>
+      <w:r>
+        <w:t>Browse</w:t>
+      </w:r>
+      <w:r>
+        <w:rPr>
+          <w:lang w:val="ru-RU"/>
+        </w:rPr>
+        <w:t xml:space="preserve"> </w:t>
+      </w:r>
+      <w:r>
+        <w:t>references</w:t>
+      </w:r>
+      <w:r>
+        <w:rPr>
+          <w:lang w:val="ru-RU"/>
+        </w:rPr>
+        <w:t>)</w:t>
+      </w:r>
+    </w:p>
+    <w:p>
+      <w:pPr>
+        <w:ind w:left="0" w:firstLine="0"/>
+      </w:pPr>
+      <w:r>
+        <w:rPr>
+          <w:noProof/>
+        </w:rPr>
         <w:lastRenderedPageBreak/>
-        <w:t>7. Удаляем рабочие ветки ( если они не нужны)</w:t>
-      </w:r>
-    </w:p>
-    <w:p>
-      <w:pPr>
-        <w:ind w:left="0" w:firstLine="0"/>
-      </w:pPr>
-      <w:proofErr w:type="spellStart"/>
-      <w:proofErr w:type="gramStart"/>
-      <w:r>
-        <w:t>git</w:t>
-      </w:r>
-      <w:proofErr w:type="spellEnd"/>
-      <w:proofErr w:type="gramEnd"/>
-      <w:r>
-        <w:t xml:space="preserve"> branch -d feat1</w:t>
-      </w:r>
-    </w:p>
-    <w:p>
-      <w:pPr>
-        <w:ind w:left="0" w:firstLine="0"/>
-      </w:pPr>
-      <w:proofErr w:type="spellStart"/>
-      <w:proofErr w:type="gramStart"/>
-      <w:r>
-        <w:t>git</w:t>
-      </w:r>
-      <w:proofErr w:type="spellEnd"/>
-      <w:proofErr w:type="gramEnd"/>
-      <w:r>
-        <w:t xml:space="preserve"> </w:t>
-      </w:r>
-      <w:r>
-        <w:t>branch</w:t>
-      </w:r>
-      <w:r>
-        <w:t xml:space="preserve"> -</w:t>
-      </w:r>
-      <w:r>
-        <w:t>D</w:t>
-      </w:r>
-      <w:r>
-        <w:t xml:space="preserve"> </w:t>
-      </w:r>
-      <w:r>
-        <w:t>feat</w:t>
-      </w:r>
-      <w:r>
-        <w:t>1-</w:t>
-      </w:r>
-      <w:r>
-        <w:t>custom</w:t>
-      </w:r>
-    </w:p>
-    <w:p>
-      <w:pPr>
-        <w:ind w:left="0" w:firstLine="0"/>
-        <w:rPr>
-          <w:lang w:val="ru-RU"/>
-        </w:rPr>
-      </w:pPr>
-      <w:r>
-        <w:rPr>
-          <w:lang w:val="ru-RU"/>
-        </w:rPr>
-        <w:t>( -D для безусловного удаления)</w:t>
-      </w:r>
-    </w:p>
-    <w:p>
-      <w:pPr>
-        <w:ind w:left="0" w:firstLine="0"/>
-        <w:rPr>
-          <w:lang w:val="ru-RU"/>
-        </w:rPr>
-      </w:pPr>
-      <w:r>
-        <w:rPr>
-          <w:lang w:val="ru-RU"/>
-        </w:rPr>
-        <w:t xml:space="preserve">В </w:t>
-      </w:r>
-      <w:proofErr w:type="spellStart"/>
-      <w:r>
-        <w:t>TortoiseGit</w:t>
-      </w:r>
-      <w:proofErr w:type="spellEnd"/>
-      <w:r>
-        <w:rPr>
-          <w:lang w:val="ru-RU"/>
-        </w:rPr>
-        <w:t xml:space="preserve"> </w:t>
-      </w:r>
-      <w:r>
-        <w:rPr>
-          <w:lang w:val="ru-RU"/>
-        </w:rPr>
-        <w:t xml:space="preserve">это можно сделать из списка ссылок ( </w:t>
-      </w:r>
-      <w:r>
-        <w:t>Browse</w:t>
-      </w:r>
-      <w:r>
-        <w:rPr>
-          <w:lang w:val="ru-RU"/>
-        </w:rPr>
-        <w:t xml:space="preserve"> </w:t>
-      </w:r>
-      <w:r>
-        <w:t>references</w:t>
-      </w:r>
-      <w:r>
-        <w:rPr>
-          <w:lang w:val="ru-RU"/>
-        </w:rPr>
-        <w:t>)</w:t>
-      </w:r>
-    </w:p>
-    <w:p>
-      <w:pPr>
-        <w:ind w:left="0" w:firstLine="0"/>
-      </w:pPr>
-      <w:r>
-        <w:rPr>
-          <w:noProof/>
-        </w:rPr>
         <w:drawing>
           <wp:inline distT="0" distB="0" distL="0" distR="0">
             <wp:extent cx="6600825" cy="3438525"/>
@@ -3994,6 +4377,9 @@
         <w:ind w:left="0" w:firstLine="0"/>
       </w:pPr>
       <w:r>
+        <w:rPr>
+          <w:lang w:val="ru-RU"/>
+        </w:rPr>
         <w:t xml:space="preserve"> </w:t>
       </w:r>
       <w:proofErr w:type="spellStart"/>
@@ -4671,9 +5057,6 @@
     <w:p>
       <w:pPr>
         <w:ind w:left="0" w:firstLine="0"/>
-        <w:rPr>
-          <w:lang w:val="ru-RU"/>
-        </w:rPr>
       </w:pPr>
     </w:p>
     <w:p>

</xml_diff>